<commit_message>
Removed methods tables, updated based on new det covs
</commit_message>
<xml_diff>
--- a/cat abund methods.docx
+++ b/cat abund methods.docx
@@ -662,6 +662,20 @@
       <w:r>
         <w:t xml:space="preserve">. </w:t>
       </w:r>
+      <w:r>
+        <w:t xml:space="preserve">To better compare model </w:t>
+      </w:r>
+      <w:r>
+        <w:rPr>
+          <w:rFonts w:cs="Times New Roman"/>
+        </w:rPr>
+        <w:t>β</w:t>
+      </w:r>
+      <w:r>
+        <w:t xml:space="preserve"> estimates, all variables were scaled by subtracting each value by the variable mean and dividing by the standard deviation.</w:t>
+      </w:r>
+      <w:bookmarkStart w:id="1" w:name="_GoBack"/>
+      <w:bookmarkEnd w:id="1"/>
     </w:p>
     <w:p>
       <w:pPr>
@@ -669,31 +683,109 @@
         <w:ind w:firstLine="720"/>
       </w:pPr>
       <w:r>
-        <w:t>When constructing models, I started with models in which abundance was not influenced by any covariates and compared a priori models of differing detection covariates. Th</w:t>
-      </w:r>
-      <w:r>
-        <w:t>e best supported among these were</w:t>
-      </w:r>
-      <w:r>
-        <w:t xml:space="preserve"> used as the null abundance model</w:t>
-      </w:r>
-      <w:r>
-        <w:t>s</w:t>
+        <w:t>F</w:t>
+      </w:r>
+      <w:r>
+        <w:t>irst</w:t>
+      </w:r>
+      <w:r>
+        <w:t>, I</w:t>
+      </w:r>
+      <w:r>
+        <w:t xml:space="preserve"> developed null abundance models to compare detection covariates. For transects, these covariates included transect time, temperature, and dew point</w:t>
       </w:r>
       <w:r>
         <w:t xml:space="preserve">. </w:t>
       </w:r>
       <w:r>
-        <w:t>The best-supported null models</w:t>
-      </w:r>
-      <w:r>
-        <w:t xml:space="preserve"> are shown in Table 3</w:t>
-      </w:r>
-      <w:r>
-        <w:t>, giving the covariates for detection</w:t>
-      </w:r>
-      <w:r>
-        <w:t xml:space="preserve">, </w:t>
+        <w:t xml:space="preserve">For cameras, I considered daily high temperature, daily low temperature, and daily low dew point detection covariates. </w:t>
+      </w:r>
+      <w:r>
+        <w:t xml:space="preserve">Mammal activity is known to vary with temperature </w:t>
+      </w:r>
+      <w:r>
+        <w:fldChar w:fldCharType="begin"/>
+      </w:r>
+      <w:r>
+        <w:instrText xml:space="preserve"> ADDIN EN.CITE &lt;EndNote&gt;&lt;Cite&gt;&lt;Author&gt;Konecny&lt;/Author&gt;&lt;Year&gt;1987&lt;/Year&gt;&lt;RecNum&gt;162&lt;/RecNum&gt;&lt;DisplayText&gt;(Konecny 1987)&lt;/DisplayText&gt;&lt;record&gt;&lt;rec-number&gt;162&lt;/rec-number&gt;&lt;foreign-keys&gt;&lt;key app="EN" db-id="w0rpvded3wrzd6eaa2e5vr5df0frpx022svr" timestamp="1490871203"&gt;162&lt;/key&gt;&lt;/foreign-keys&gt;&lt;ref-type name="Journal Article"&gt;17&lt;/ref-type&gt;&lt;contributors&gt;&lt;authors&gt;&lt;author&gt;Konecny, Michael J&lt;/author&gt;&lt;/authors&gt;&lt;/contributors&gt;&lt;titles&gt;&lt;title&gt;Home range and activity patterns of feral house cats in the Galapagos Islands&lt;/title&gt;&lt;secondary-title&gt;Oikos&lt;/secondary-title&gt;&lt;/titles&gt;&lt;periodical&gt;&lt;full-title&gt;Oikos&lt;/full-title&gt;&lt;/periodical&gt;&lt;pages&gt;17-23&lt;/pages&gt;&lt;dates&gt;&lt;year&gt;1987&lt;/year&gt;&lt;/dates&gt;&lt;isbn&gt;0030-1299&lt;/isbn&gt;&lt;urls&gt;&lt;/urls&gt;&lt;/record&gt;&lt;/Cite&gt;&lt;/EndNote&gt;</w:instrText>
+      </w:r>
+      <w:r>
+        <w:fldChar w:fldCharType="separate"/>
+      </w:r>
+      <w:r>
+        <w:rPr>
+          <w:noProof/>
+        </w:rPr>
+        <w:t>(Konecny 1987)</w:t>
+      </w:r>
+      <w:r>
+        <w:fldChar w:fldCharType="end"/>
+      </w:r>
+      <w:r>
+        <w:t xml:space="preserve">, time of day </w:t>
+      </w:r>
+      <w:r>
+        <w:fldChar w:fldCharType="begin"/>
+      </w:r>
+      <w:r>
+        <w:instrText xml:space="preserve"> ADDIN EN.CITE &lt;EndNote&gt;&lt;Cite&gt;&lt;Author&gt;Jones&lt;/Author&gt;&lt;Year&gt;1982&lt;/Year&gt;&lt;RecNum&gt;161&lt;/RecNum&gt;&lt;DisplayText&gt;(Jones and Coman 1982)&lt;/DisplayText&gt;&lt;record&gt;&lt;rec-number&gt;161&lt;/rec-number&gt;&lt;foreign-keys&gt;&lt;key app="EN" db-id="w0rpvded3wrzd6eaa2e5vr5df0frpx022svr" timestamp="1490870942"&gt;161&lt;/key&gt;&lt;/foreign-keys&gt;&lt;ref-type name="Journal Article"&gt;17&lt;/ref-type&gt;&lt;contributors&gt;&lt;authors&gt;&lt;author&gt;Jones, E&lt;/author&gt;&lt;author&gt;Coman, BJ&lt;/author&gt;&lt;/authors&gt;&lt;/contributors&gt;&lt;titles&gt;&lt;title&gt;Ecology of the Feral Cat, Felis catus (L.), in Souht-Eastern Australia III.* Home Ranges and Population Ecology in Semiarid North-West Victoria&lt;/title&gt;&lt;secondary-title&gt;Wildlife Research&lt;/secondary-title&gt;&lt;/titles&gt;&lt;periodical&gt;&lt;full-title&gt;Wildlife Research&lt;/full-title&gt;&lt;/periodical&gt;&lt;pages&gt;409-420&lt;/pages&gt;&lt;volume&gt;9&lt;/volume&gt;&lt;number&gt;3&lt;/number&gt;&lt;dates&gt;&lt;year&gt;1982&lt;/year&gt;&lt;/dates&gt;&lt;isbn&gt;1448-5494&lt;/isbn&gt;&lt;urls&gt;&lt;/urls&gt;&lt;/record&gt;&lt;/Cite&gt;&lt;/EndNote&gt;</w:instrText>
+      </w:r>
+      <w:r>
+        <w:fldChar w:fldCharType="separate"/>
+      </w:r>
+      <w:r>
+        <w:rPr>
+          <w:noProof/>
+        </w:rPr>
+        <w:t>(Jones and Coman 1982)</w:t>
+      </w:r>
+      <w:r>
+        <w:fldChar w:fldCharType="end"/>
+      </w:r>
+      <w:r>
+        <w:t xml:space="preserve">, and humidity </w:t>
+      </w:r>
+      <w:r>
+        <w:fldChar w:fldCharType="begin"/>
+      </w:r>
+      <w:r>
+        <w:instrText xml:space="preserve"> ADDIN EN.CITE &lt;EndNote&gt;&lt;Cite&gt;&lt;Author&gt;Vickery&lt;/Author&gt;&lt;Year&gt;1981&lt;/Year&gt;&lt;RecNum&gt;163&lt;/RecNum&gt;&lt;DisplayText&gt;(Vickery and Bider 1981)&lt;/DisplayText&gt;&lt;record&gt;&lt;rec-number&gt;163&lt;/rec-number&gt;&lt;foreign-keys&gt;&lt;key app="EN" db-id="w0rpvded3wrzd6eaa2e5vr5df0frpx022svr" timestamp="1490872518"&gt;163&lt;/key&gt;&lt;/foreign-keys&gt;&lt;ref-type name="Journal Article"&gt;17&lt;/ref-type&gt;&lt;contributors&gt;&lt;authors&gt;&lt;author&gt;Vickery, WL&lt;/author&gt;&lt;author&gt;Bider, JR&lt;/author&gt;&lt;/authors&gt;&lt;/contributors&gt;&lt;titles&gt;&lt;title&gt;The influence of weather on rodent activity&lt;/title&gt;&lt;secondary-title&gt;Journal of Mammalogy&lt;/secondary-title&gt;&lt;/titles&gt;&lt;periodical&gt;&lt;full-title&gt;Journal of Mammalogy&lt;/full-title&gt;&lt;/periodical&gt;&lt;pages&gt;140-145&lt;/pages&gt;&lt;volume&gt;62&lt;/volume&gt;&lt;number&gt;1&lt;/number&gt;&lt;dates&gt;&lt;year&gt;1981&lt;/year&gt;&lt;/dates&gt;&lt;isbn&gt;0022-2372&lt;/isbn&gt;&lt;urls&gt;&lt;/urls&gt;&lt;/record&gt;&lt;/Cite&gt;&lt;/EndNote&gt;</w:instrText>
+      </w:r>
+      <w:r>
+        <w:fldChar w:fldCharType="separate"/>
+      </w:r>
+      <w:r>
+        <w:rPr>
+          <w:noProof/>
+        </w:rPr>
+        <w:t>(Vickery and Bider 1981)</w:t>
+      </w:r>
+      <w:r>
+        <w:fldChar w:fldCharType="end"/>
+      </w:r>
+      <w:r>
+        <w:t>.</w:t>
+      </w:r>
+      <w:r>
+        <w:t xml:space="preserve"> </w:t>
+      </w:r>
+      <w:r>
+        <w:t>Th</w:t>
+      </w:r>
+      <w:r>
+        <w:t xml:space="preserve">e best supported </w:t>
+      </w:r>
+      <w:r>
+        <w:t>detection covariates that I used in subsequent model comparisons for transects were time (</w:t>
+      </w:r>
+      <w:r>
+        <w:rPr>
+          <w:rFonts w:cs="Times New Roman"/>
+        </w:rPr>
+        <w:t>ϕ</w:t>
+      </w:r>
+      <w:r>
+        <w:t>) and temperature + dew point (</w:t>
       </w:r>
       <w:r>
         <w:rPr>
@@ -702,88 +794,71 @@
         <w:t>p</w:t>
       </w:r>
       <w:r>
-        <w:t>,</w:t>
-      </w:r>
-      <w:r>
-        <w:t xml:space="preserve"> and availability for detection</w:t>
-      </w:r>
-      <w:r>
-        <w:t xml:space="preserve">, </w:t>
+        <w:t>)</w:t>
+      </w:r>
+      <w:r>
+        <w:t xml:space="preserve">. </w:t>
+      </w:r>
+      <w:r>
+        <w:t>For cameras, the best supported detection covariate was daily low dew point</w:t>
+      </w:r>
+      <w:r>
+        <w:t>.</w:t>
+      </w:r>
+      <w:r>
+        <w:t xml:space="preserve"> Next, I tested the alternate hypotheses </w:t>
+      </w:r>
+      <w:r>
+        <w:t>of a linear or quadratic relationship</w:t>
+      </w:r>
+      <w:r>
+        <w:t xml:space="preserve"> between cat abundance and urbanization by building a set of candidate models including three related </w:t>
+      </w:r>
+      <w:r>
+        <w:t>urbanization</w:t>
+      </w:r>
+      <w:r>
+        <w:t xml:space="preserve"> covariates in linear and quadratic form. </w:t>
+      </w:r>
+      <w:r>
+        <w:t>Finally, I built a set of candidate models for each dataset including the best-supported urbanization measure and other demographic variables (Table 1).</w:t>
+      </w:r>
+      <w:r>
+        <w:t xml:space="preserve"> Because multiple models in a set may provide useful information about responses to predictor variables </w:t>
+      </w:r>
+      <w:r>
+        <w:fldChar w:fldCharType="begin"/>
+      </w:r>
+      <w:r>
+        <w:instrText xml:space="preserve"> ADDIN EN.CITE &lt;EndNote&gt;&lt;Cite&gt;&lt;Author&gt;Burnham&lt;/Author&gt;&lt;Year&gt;2003&lt;/Year&gt;&lt;RecNum&gt;155&lt;/RecNum&gt;&lt;DisplayText&gt;(Burnham and Anderson 2003)&lt;/DisplayText&gt;&lt;record&gt;&lt;rec-number&gt;155&lt;/rec-number&gt;&lt;foreign-keys&gt;&lt;key app="EN" db-id="w0rpvded3wrzd6eaa2e5vr5df0frpx022svr" timestamp="1490649898"&gt;155&lt;/key&gt;&lt;/foreign-keys&gt;&lt;ref-type name="Book"&gt;6&lt;/ref-type&gt;&lt;contributors&gt;&lt;authors&gt;&lt;author&gt;Burnham, Kenneth P&lt;/author&gt;&lt;author&gt;Anderson, David R&lt;/author&gt;&lt;/authors&gt;&lt;/contributors&gt;&lt;titles&gt;&lt;title&gt;Model selection and multimodel inference: a practical information-theoretic approach&lt;/title&gt;&lt;/titles&gt;&lt;dates&gt;&lt;year&gt;2003&lt;/year&gt;&lt;/dates&gt;&lt;publisher&gt;Springer Science &amp;amp; Business Media&lt;/publisher&gt;&lt;isbn&gt;0387953647&lt;/isbn&gt;&lt;urls&gt;&lt;/urls&gt;&lt;/record&gt;&lt;/Cite&gt;&lt;/EndNote&gt;</w:instrText>
+      </w:r>
+      <w:r>
+        <w:fldChar w:fldCharType="separate"/>
+      </w:r>
+      <w:r>
+        <w:rPr>
+          <w:noProof/>
+        </w:rPr>
+        <w:t>(Burnham and Anderson 2003)</w:t>
+      </w:r>
+      <w:r>
+        <w:fldChar w:fldCharType="end"/>
+      </w:r>
+      <w:r>
+        <w:t xml:space="preserve">, I averaged </w:t>
+      </w:r>
+      <w:r>
+        <w:t xml:space="preserve">model </w:t>
       </w:r>
       <w:r>
         <w:rPr>
           <w:rFonts w:cs="Times New Roman"/>
         </w:rPr>
-        <w:t>ϕ</w:t>
-      </w:r>
-      <w:r>
-        <w:t>,</w:t>
-      </w:r>
-      <w:r>
-        <w:t xml:space="preserve"> I used in subsequ</w:t>
-      </w:r>
-      <w:r>
-        <w:t>ent models</w:t>
-      </w:r>
-      <w:r>
-        <w:t>.</w:t>
-      </w:r>
-      <w:r>
-        <w:t xml:space="preserve"> Next, I tested the alternate hypotheses </w:t>
-      </w:r>
-      <w:r>
-        <w:t>of a linear or quadratic relationship</w:t>
-      </w:r>
-      <w:r>
-        <w:t xml:space="preserve"> between cat abundance and urbanization by building a set of candidate models including three related </w:t>
-      </w:r>
-      <w:r>
-        <w:t>urbanization/</w:t>
-      </w:r>
-      <w:r>
-        <w:t>human population covariates in linear and quadratic form. Those models are shown in Table 4.</w:t>
-      </w:r>
-      <w:r>
-        <w:t xml:space="preserve"> Finally, I built a set of candidate models for each dataset including the best-supported urbanization measure and other demographic variables (Table 1).</w:t>
-      </w:r>
-      <w:r>
-        <w:t xml:space="preserve"> Because multiple models in a set may provide useful information about responses to predictor variables </w:t>
-      </w:r>
-      <w:r>
-        <w:fldChar w:fldCharType="begin"/>
-      </w:r>
-      <w:r>
-        <w:instrText xml:space="preserve"> ADDIN EN.CITE &lt;EndNote&gt;&lt;Cite&gt;&lt;Author&gt;Burnham&lt;/Author&gt;&lt;Year&gt;2003&lt;/Year&gt;&lt;RecNum&gt;155&lt;/RecNum&gt;&lt;DisplayText&gt;(Burnham and Anderson 2003)&lt;/DisplayText&gt;&lt;record&gt;&lt;rec-number&gt;155&lt;/rec-number&gt;&lt;foreign-keys&gt;&lt;key app="EN" db-id="w0rpvded3wrzd6eaa2e5vr5df0frpx022svr" timestamp="1490649898"&gt;155&lt;/key&gt;&lt;/foreign-keys&gt;&lt;ref-type name="Book"&gt;6&lt;/ref-type&gt;&lt;contributors&gt;&lt;authors&gt;&lt;author&gt;Burnham, Kenneth P&lt;/author&gt;&lt;author&gt;Anderson, David R&lt;/author&gt;&lt;/authors&gt;&lt;/contributors&gt;&lt;titles&gt;&lt;title&gt;Model selection and multimodel inference: a practical information-theoretic approach&lt;/title&gt;&lt;/titles&gt;&lt;dates&gt;&lt;year&gt;2003&lt;/year&gt;&lt;/dates&gt;&lt;publisher&gt;Springer Science &amp;amp; Business Media&lt;/publisher&gt;&lt;isbn&gt;0387953647&lt;/isbn&gt;&lt;urls&gt;&lt;/urls&gt;&lt;/record&gt;&lt;/Cite&gt;&lt;/EndNote&gt;</w:instrText>
-      </w:r>
-      <w:r>
-        <w:fldChar w:fldCharType="separate"/>
-      </w:r>
-      <w:r>
-        <w:rPr>
-          <w:noProof/>
-        </w:rPr>
-        <w:t>(Burnham and Anderson 2003)</w:t>
-      </w:r>
-      <w:r>
-        <w:fldChar w:fldCharType="end"/>
-      </w:r>
-      <w:r>
-        <w:t xml:space="preserve">, I averaged </w:t>
-      </w:r>
-      <w:r>
-        <w:t xml:space="preserve">model </w:t>
-      </w:r>
-      <w:r>
-        <w:rPr>
-          <w:rFonts w:cs="Times New Roman"/>
-        </w:rPr>
         <w:t>β</w:t>
       </w:r>
       <w:r>
         <w:t xml:space="preserve"> estimates and standard errors by their </w:t>
       </w:r>
-      <w:bookmarkStart w:id="1" w:name="_GoBack"/>
-      <w:bookmarkEnd w:id="1"/>
       <w:proofErr w:type="spellStart"/>
       <w:r>
         <w:t>AIC</w:t>
@@ -838,7 +913,11 @@
         <w:t xml:space="preserve">so </w:t>
       </w:r>
       <w:r>
-        <w:t xml:space="preserve">abundances estimates were divided by two to give density estimates in cats per hectare. Density estimates could not be determined from camera data because the sampled area is not defined for N-mixture models </w:t>
+        <w:t xml:space="preserve">abundances estimates were divided by two to </w:t>
+      </w:r>
+      <w:r>
+        <w:lastRenderedPageBreak/>
+        <w:t xml:space="preserve">give density estimates in cats per hectare. Density estimates could not be determined from camera data because the sampled area is not defined for N-mixture models </w:t>
       </w:r>
       <w:r>
         <w:fldChar w:fldCharType="begin"/>
@@ -861,24 +940,6 @@
       <w:r>
         <w:t>.</w:t>
       </w:r>
-    </w:p>
-    <w:p>
-      <w:pPr>
-        <w:spacing w:line="480" w:lineRule="auto"/>
-        <w:ind w:firstLine="720"/>
-      </w:pPr>
-    </w:p>
-    <w:p>
-      <w:pPr>
-        <w:spacing w:line="480" w:lineRule="auto"/>
-        <w:ind w:firstLine="720"/>
-      </w:pPr>
-    </w:p>
-    <w:p>
-      <w:pPr>
-        <w:spacing w:line="480" w:lineRule="auto"/>
-        <w:ind w:firstLine="720"/>
-      </w:pPr>
     </w:p>
     <w:p>
       <w:pPr>
@@ -2295,1322 +2356,6 @@
     <w:p>
       <w:pPr>
         <w:spacing w:line="480" w:lineRule="auto"/>
-        <w:ind w:left="360" w:hanging="360"/>
-      </w:pPr>
-      <w:r>
-        <w:t>Table 2</w:t>
-      </w:r>
-      <w:r>
-        <w:t xml:space="preserve">. Best-supported null </w:t>
-      </w:r>
-      <w:r>
-        <w:t xml:space="preserve">abundance </w:t>
-      </w:r>
-      <w:r>
-        <w:t>models</w:t>
-      </w:r>
-      <w:r>
-        <w:t>.</w:t>
-      </w:r>
-      <w:r>
-        <w:t xml:space="preserve"> </w:t>
-      </w:r>
-      <w:r>
-        <w:t>These d</w:t>
-      </w:r>
-      <w:r>
-        <w:t xml:space="preserve">etection covariates </w:t>
-      </w:r>
-      <w:r>
-        <w:t xml:space="preserve">were then </w:t>
-      </w:r>
-      <w:r>
-        <w:t>used to build subsequent models.</w:t>
-      </w:r>
-      <w:r>
-        <w:t xml:space="preserve"> </w:t>
-      </w:r>
-      <w:r>
-        <w:t>A dot (.) represents constant abundance across sites.</w:t>
-      </w:r>
-    </w:p>
-    <w:tbl>
-      <w:tblPr>
-        <w:tblStyle w:val="TableGrid"/>
-        <w:tblW w:w="0" w:type="auto"/>
-        <w:tblBorders>
-          <w:top w:val="double" w:sz="4" w:space="0" w:color="auto"/>
-          <w:left w:val="none" w:sz="0" w:space="0" w:color="auto"/>
-          <w:right w:val="none" w:sz="0" w:space="0" w:color="auto"/>
-          <w:insideH w:val="none" w:sz="0" w:space="0" w:color="auto"/>
-          <w:insideV w:val="none" w:sz="0" w:space="0" w:color="auto"/>
-        </w:tblBorders>
-        <w:tblLook w:val="04A0" w:firstRow="1" w:lastRow="0" w:firstColumn="1" w:lastColumn="0" w:noHBand="0" w:noVBand="1"/>
-      </w:tblPr>
-      <w:tblGrid>
-        <w:gridCol w:w="3866"/>
-        <w:gridCol w:w="2313"/>
-      </w:tblGrid>
-      <w:tr>
-        <w:trPr>
-          <w:trHeight w:val="370"/>
-        </w:trPr>
-        <w:tc>
-          <w:tcPr>
-            <w:tcW w:w="3866" w:type="dxa"/>
-            <w:tcBorders>
-              <w:bottom w:val="single" w:sz="4" w:space="0" w:color="auto"/>
-            </w:tcBorders>
-            <w:vAlign w:val="center"/>
-          </w:tcPr>
-          <w:p>
-            <w:pPr>
-              <w:jc w:val="center"/>
-            </w:pPr>
-            <w:r>
-              <w:t>Model</w:t>
-            </w:r>
-          </w:p>
-        </w:tc>
-        <w:tc>
-          <w:tcPr>
-            <w:tcW w:w="2313" w:type="dxa"/>
-            <w:tcBorders>
-              <w:bottom w:val="single" w:sz="4" w:space="0" w:color="auto"/>
-            </w:tcBorders>
-            <w:vAlign w:val="center"/>
-          </w:tcPr>
-          <w:p>
-            <w:pPr>
-              <w:jc w:val="center"/>
-            </w:pPr>
-            <w:r>
-              <w:t>Data set</w:t>
-            </w:r>
-          </w:p>
-        </w:tc>
-      </w:tr>
-      <w:tr>
-        <w:trPr>
-          <w:trHeight w:val="322"/>
-        </w:trPr>
-        <w:tc>
-          <w:tcPr>
-            <w:tcW w:w="3866" w:type="dxa"/>
-            <w:tcBorders>
-              <w:top w:val="single" w:sz="4" w:space="0" w:color="auto"/>
-            </w:tcBorders>
-            <w:vAlign w:val="center"/>
-          </w:tcPr>
-          <w:p>
-            <w:r>
-              <w:rPr>
-                <w:rFonts w:cs="Times New Roman"/>
-              </w:rPr>
-              <w:t>λ</w:t>
-            </w:r>
-            <w:r>
-              <w:t xml:space="preserve">(.)   </w:t>
-            </w:r>
-            <w:r>
-              <w:rPr>
-                <w:rFonts w:cs="Times New Roman"/>
-              </w:rPr>
-              <w:t>ϕ</w:t>
-            </w:r>
-            <w:r>
-              <w:t>(</w:t>
-            </w:r>
-            <w:r>
-              <w:t>time</w:t>
-            </w:r>
-            <w:r>
-              <w:t xml:space="preserve">)   </w:t>
-            </w:r>
-            <w:r>
-              <w:rPr>
-                <w:i/>
-              </w:rPr>
-              <w:t>p</w:t>
-            </w:r>
-            <w:r>
-              <w:t>(</w:t>
-            </w:r>
-            <w:r>
-              <w:t>time</w:t>
-            </w:r>
-            <w:r>
-              <w:t xml:space="preserve"> + </w:t>
-            </w:r>
-            <w:r>
-              <w:t xml:space="preserve">dew </w:t>
-            </w:r>
-            <w:r>
-              <w:rPr>
-                <w:rFonts w:cs="Times New Roman"/>
-              </w:rPr>
-              <w:t>×</w:t>
-            </w:r>
-            <w:r>
-              <w:t xml:space="preserve"> </w:t>
-            </w:r>
-            <w:r>
-              <w:t>temp</w:t>
-            </w:r>
-            <w:r>
-              <w:t>)</w:t>
-            </w:r>
-          </w:p>
-        </w:tc>
-        <w:tc>
-          <w:tcPr>
-            <w:tcW w:w="2313" w:type="dxa"/>
-            <w:tcBorders>
-              <w:top w:val="single" w:sz="4" w:space="0" w:color="auto"/>
-            </w:tcBorders>
-            <w:vAlign w:val="center"/>
-          </w:tcPr>
-          <w:p>
-            <w:pPr>
-              <w:jc w:val="center"/>
-            </w:pPr>
-            <w:r>
-              <w:t>Transect</w:t>
-            </w:r>
-          </w:p>
-        </w:tc>
-      </w:tr>
-      <w:tr>
-        <w:trPr>
-          <w:trHeight w:val="334"/>
-        </w:trPr>
-        <w:tc>
-          <w:tcPr>
-            <w:tcW w:w="3866" w:type="dxa"/>
-            <w:vAlign w:val="center"/>
-          </w:tcPr>
-          <w:p>
-            <w:r>
-              <w:rPr>
-                <w:rFonts w:cs="Times New Roman"/>
-              </w:rPr>
-              <w:t>λ</w:t>
-            </w:r>
-            <w:r>
-              <w:t>(.)</w:t>
-            </w:r>
-            <w:r>
-              <w:t xml:space="preserve"> </w:t>
-            </w:r>
-            <w:r>
-              <w:t xml:space="preserve">  </w:t>
-            </w:r>
-            <w:r>
-              <w:rPr>
-                <w:i/>
-              </w:rPr>
-              <w:t>p</w:t>
-            </w:r>
-            <w:r>
-              <w:t>(</w:t>
-            </w:r>
-            <w:proofErr w:type="spellStart"/>
-            <w:r>
-              <w:t>dewL</w:t>
-            </w:r>
-            <w:proofErr w:type="spellEnd"/>
-            <w:r>
-              <w:t>)</w:t>
-            </w:r>
-          </w:p>
-        </w:tc>
-        <w:tc>
-          <w:tcPr>
-            <w:tcW w:w="2313" w:type="dxa"/>
-            <w:vAlign w:val="center"/>
-          </w:tcPr>
-          <w:p>
-            <w:pPr>
-              <w:jc w:val="center"/>
-            </w:pPr>
-            <w:r>
-              <w:t>Camera</w:t>
-            </w:r>
-          </w:p>
-        </w:tc>
-      </w:tr>
-    </w:tbl>
-    <w:p>
-      <w:pPr>
-        <w:spacing w:line="480" w:lineRule="auto"/>
-      </w:pPr>
-    </w:p>
-    <w:p>
-      <w:pPr>
-        <w:spacing w:line="480" w:lineRule="auto"/>
-      </w:pPr>
-    </w:p>
-    <w:p>
-      <w:pPr>
-        <w:spacing w:line="480" w:lineRule="auto"/>
-        <w:ind w:left="360" w:hanging="360"/>
-      </w:pPr>
-      <w:r>
-        <w:lastRenderedPageBreak/>
-        <w:t>Table 3</w:t>
-      </w:r>
-      <w:r>
-        <w:t xml:space="preserve">. </w:t>
-      </w:r>
-      <w:r>
-        <w:t>Alternate cat abundance models comparing urbanization/human population covariates and linear versus quadratic responses.</w:t>
-      </w:r>
-      <w:r>
-        <w:t xml:space="preserve"> </w:t>
-      </w:r>
-    </w:p>
-    <w:tbl>
-      <w:tblPr>
-        <w:tblStyle w:val="TableGrid"/>
-        <w:tblW w:w="0" w:type="auto"/>
-        <w:tblBorders>
-          <w:top w:val="double" w:sz="4" w:space="0" w:color="auto"/>
-          <w:left w:val="none" w:sz="0" w:space="0" w:color="auto"/>
-          <w:right w:val="none" w:sz="0" w:space="0" w:color="auto"/>
-          <w:insideH w:val="none" w:sz="0" w:space="0" w:color="auto"/>
-          <w:insideV w:val="none" w:sz="0" w:space="0" w:color="auto"/>
-        </w:tblBorders>
-        <w:tblLook w:val="04A0" w:firstRow="1" w:lastRow="0" w:firstColumn="1" w:lastColumn="0" w:noHBand="0" w:noVBand="1"/>
-      </w:tblPr>
-      <w:tblGrid>
-        <w:gridCol w:w="5536"/>
-        <w:gridCol w:w="2319"/>
-      </w:tblGrid>
-      <w:tr>
-        <w:trPr>
-          <w:trHeight w:val="405"/>
-        </w:trPr>
-        <w:tc>
-          <w:tcPr>
-            <w:tcW w:w="5536" w:type="dxa"/>
-            <w:tcBorders>
-              <w:bottom w:val="single" w:sz="4" w:space="0" w:color="auto"/>
-            </w:tcBorders>
-            <w:vAlign w:val="center"/>
-          </w:tcPr>
-          <w:p>
-            <w:pPr>
-              <w:jc w:val="center"/>
-            </w:pPr>
-            <w:r>
-              <w:t>Model</w:t>
-            </w:r>
-          </w:p>
-        </w:tc>
-        <w:tc>
-          <w:tcPr>
-            <w:tcW w:w="2319" w:type="dxa"/>
-            <w:tcBorders>
-              <w:bottom w:val="single" w:sz="4" w:space="0" w:color="auto"/>
-            </w:tcBorders>
-            <w:vAlign w:val="center"/>
-          </w:tcPr>
-          <w:p>
-            <w:pPr>
-              <w:jc w:val="center"/>
-            </w:pPr>
-            <w:r>
-              <w:t>Data set</w:t>
-            </w:r>
-          </w:p>
-        </w:tc>
-      </w:tr>
-      <w:tr>
-        <w:trPr>
-          <w:trHeight w:val="325"/>
-        </w:trPr>
-        <w:tc>
-          <w:tcPr>
-            <w:tcW w:w="5536" w:type="dxa"/>
-            <w:tcBorders>
-              <w:top w:val="single" w:sz="4" w:space="0" w:color="auto"/>
-            </w:tcBorders>
-            <w:vAlign w:val="center"/>
-          </w:tcPr>
-          <w:p>
-            <w:r>
-              <w:rPr>
-                <w:rFonts w:cs="Times New Roman"/>
-              </w:rPr>
-              <w:t>λ</w:t>
-            </w:r>
-            <w:r>
-              <w:rPr>
-                <w:rFonts w:cs="Times New Roman"/>
-              </w:rPr>
-              <w:t xml:space="preserve"> </w:t>
-            </w:r>
-            <w:r>
-              <w:t>~</w:t>
-            </w:r>
-            <w:r>
-              <w:t xml:space="preserve">imp </w:t>
-            </w:r>
-            <w:r>
-              <w:t xml:space="preserve">  </w:t>
-            </w:r>
-            <w:r>
-              <w:rPr>
-                <w:rFonts w:cs="Times New Roman"/>
-              </w:rPr>
-              <w:t>ϕ</w:t>
-            </w:r>
-            <w:r>
-              <w:t xml:space="preserve"> ~</w:t>
-            </w:r>
-            <w:r>
-              <w:t>time</w:t>
-            </w:r>
-            <w:r>
-              <w:t xml:space="preserve">  </w:t>
-            </w:r>
-            <w:r>
-              <w:t xml:space="preserve"> </w:t>
-            </w:r>
-            <w:r>
-              <w:rPr>
-                <w:i/>
-              </w:rPr>
-              <w:t>p</w:t>
-            </w:r>
-            <w:r>
-              <w:t xml:space="preserve"> ~</w:t>
-            </w:r>
-            <w:r>
-              <w:t>time</w:t>
-            </w:r>
-            <w:r>
-              <w:t xml:space="preserve"> </w:t>
-            </w:r>
-            <w:r>
-              <w:t>+</w:t>
-            </w:r>
-            <w:r>
-              <w:t xml:space="preserve"> </w:t>
-            </w:r>
-            <w:r>
-              <w:t>dew</w:t>
-            </w:r>
-            <w:r>
-              <w:t xml:space="preserve"> × </w:t>
-            </w:r>
-            <w:r>
-              <w:t>temp</w:t>
-            </w:r>
-          </w:p>
-        </w:tc>
-        <w:tc>
-          <w:tcPr>
-            <w:tcW w:w="2319" w:type="dxa"/>
-            <w:tcBorders>
-              <w:top w:val="single" w:sz="4" w:space="0" w:color="auto"/>
-            </w:tcBorders>
-            <w:vAlign w:val="center"/>
-          </w:tcPr>
-          <w:p>
-            <w:pPr>
-              <w:jc w:val="center"/>
-            </w:pPr>
-            <w:r>
-              <w:t>Transect</w:t>
-            </w:r>
-          </w:p>
-        </w:tc>
-      </w:tr>
-      <w:tr>
-        <w:trPr>
-          <w:trHeight w:val="325"/>
-        </w:trPr>
-        <w:tc>
-          <w:tcPr>
-            <w:tcW w:w="5536" w:type="dxa"/>
-            <w:vAlign w:val="center"/>
-          </w:tcPr>
-          <w:p>
-            <w:r>
-              <w:rPr>
-                <w:rFonts w:cs="Times New Roman"/>
-              </w:rPr>
-              <w:t>λ</w:t>
-            </w:r>
-            <w:r>
-              <w:t xml:space="preserve"> ~</w:t>
-            </w:r>
-            <w:r>
-              <w:t xml:space="preserve">can </w:t>
-            </w:r>
-            <w:r>
-              <w:t xml:space="preserve">  </w:t>
-            </w:r>
-            <w:r>
-              <w:rPr>
-                <w:rFonts w:cs="Times New Roman"/>
-              </w:rPr>
-              <w:t>ϕ</w:t>
-            </w:r>
-            <w:r>
-              <w:t xml:space="preserve"> ~</w:t>
-            </w:r>
-            <w:r>
-              <w:t xml:space="preserve">time </w:t>
-            </w:r>
-            <w:r>
-              <w:t xml:space="preserve">  </w:t>
-            </w:r>
-            <w:r>
-              <w:rPr>
-                <w:i/>
-              </w:rPr>
-              <w:t>p</w:t>
-            </w:r>
-            <w:r>
-              <w:t xml:space="preserve"> ~</w:t>
-            </w:r>
-            <w:r>
-              <w:t>time</w:t>
-            </w:r>
-            <w:r>
-              <w:t xml:space="preserve"> </w:t>
-            </w:r>
-            <w:r>
-              <w:t>+</w:t>
-            </w:r>
-            <w:r>
-              <w:t xml:space="preserve"> </w:t>
-            </w:r>
-            <w:r>
-              <w:t>dew</w:t>
-            </w:r>
-            <w:r>
-              <w:t xml:space="preserve"> × </w:t>
-            </w:r>
-            <w:r>
-              <w:t>temp</w:t>
-            </w:r>
-          </w:p>
-        </w:tc>
-        <w:tc>
-          <w:tcPr>
-            <w:tcW w:w="2319" w:type="dxa"/>
-            <w:vAlign w:val="center"/>
-          </w:tcPr>
-          <w:p>
-            <w:pPr>
-              <w:jc w:val="center"/>
-            </w:pPr>
-            <w:r>
-              <w:t>Transect</w:t>
-            </w:r>
-          </w:p>
-        </w:tc>
-      </w:tr>
-      <w:tr>
-        <w:trPr>
-          <w:trHeight w:val="325"/>
-        </w:trPr>
-        <w:tc>
-          <w:tcPr>
-            <w:tcW w:w="5536" w:type="dxa"/>
-            <w:vAlign w:val="center"/>
-          </w:tcPr>
-          <w:p>
-            <w:r>
-              <w:rPr>
-                <w:rFonts w:cs="Times New Roman"/>
-              </w:rPr>
-              <w:t>λ</w:t>
-            </w:r>
-            <w:r>
-              <w:t xml:space="preserve"> ~</w:t>
-            </w:r>
-            <w:r>
-              <w:t>d</w:t>
-            </w:r>
-            <w:r>
-              <w:t>ensity</w:t>
-            </w:r>
-            <w:r>
-              <w:t xml:space="preserve">  </w:t>
-            </w:r>
-            <w:r>
-              <w:t xml:space="preserve"> </w:t>
-            </w:r>
-            <w:r>
-              <w:rPr>
-                <w:rFonts w:cs="Times New Roman"/>
-              </w:rPr>
-              <w:t>ϕ</w:t>
-            </w:r>
-            <w:r>
-              <w:t xml:space="preserve"> ~</w:t>
-            </w:r>
-            <w:r>
-              <w:t>time</w:t>
-            </w:r>
-            <w:r>
-              <w:t xml:space="preserve">  </w:t>
-            </w:r>
-            <w:r>
-              <w:t xml:space="preserve"> </w:t>
-            </w:r>
-            <w:r>
-              <w:rPr>
-                <w:i/>
-              </w:rPr>
-              <w:t>p</w:t>
-            </w:r>
-            <w:r>
-              <w:t xml:space="preserve"> ~</w:t>
-            </w:r>
-            <w:r>
-              <w:t>time</w:t>
-            </w:r>
-            <w:r>
-              <w:t xml:space="preserve"> </w:t>
-            </w:r>
-            <w:r>
-              <w:t>+</w:t>
-            </w:r>
-            <w:r>
-              <w:t xml:space="preserve"> </w:t>
-            </w:r>
-            <w:r>
-              <w:t>dew</w:t>
-            </w:r>
-            <w:r>
-              <w:t xml:space="preserve"> × </w:t>
-            </w:r>
-            <w:r>
-              <w:t>temp</w:t>
-            </w:r>
-          </w:p>
-        </w:tc>
-        <w:tc>
-          <w:tcPr>
-            <w:tcW w:w="2319" w:type="dxa"/>
-            <w:vAlign w:val="center"/>
-          </w:tcPr>
-          <w:p>
-            <w:pPr>
-              <w:jc w:val="center"/>
-            </w:pPr>
-            <w:r>
-              <w:t>Transect</w:t>
-            </w:r>
-          </w:p>
-        </w:tc>
-      </w:tr>
-      <w:tr>
-        <w:trPr>
-          <w:trHeight w:val="325"/>
-        </w:trPr>
-        <w:tc>
-          <w:tcPr>
-            <w:tcW w:w="5536" w:type="dxa"/>
-            <w:vAlign w:val="center"/>
-          </w:tcPr>
-          <w:p>
-            <w:r>
-              <w:rPr>
-                <w:rFonts w:cs="Times New Roman"/>
-              </w:rPr>
-              <w:t>λ</w:t>
-            </w:r>
-            <w:r>
-              <w:t xml:space="preserve"> ~</w:t>
-            </w:r>
-            <w:r>
-              <w:t xml:space="preserve">imp + </w:t>
-            </w:r>
-            <w:r>
-              <w:t>imp</w:t>
-            </w:r>
-            <w:r>
-              <w:rPr>
-                <w:vertAlign w:val="superscript"/>
-              </w:rPr>
-              <w:t>2</w:t>
-            </w:r>
-            <w:r>
-              <w:t xml:space="preserve"> </w:t>
-            </w:r>
-            <w:r>
-              <w:t xml:space="preserve">  </w:t>
-            </w:r>
-            <w:r>
-              <w:rPr>
-                <w:rFonts w:cs="Times New Roman"/>
-              </w:rPr>
-              <w:t>ϕ</w:t>
-            </w:r>
-            <w:r>
-              <w:t xml:space="preserve"> ~</w:t>
-            </w:r>
-            <w:r>
-              <w:t>time</w:t>
-            </w:r>
-            <w:r>
-              <w:t xml:space="preserve">  </w:t>
-            </w:r>
-            <w:r>
-              <w:t xml:space="preserve"> </w:t>
-            </w:r>
-            <w:r>
-              <w:rPr>
-                <w:i/>
-              </w:rPr>
-              <w:t>p</w:t>
-            </w:r>
-            <w:r>
-              <w:t xml:space="preserve"> ~</w:t>
-            </w:r>
-            <w:r>
-              <w:t>time</w:t>
-            </w:r>
-            <w:r>
-              <w:t xml:space="preserve"> </w:t>
-            </w:r>
-            <w:r>
-              <w:t>+</w:t>
-            </w:r>
-            <w:r>
-              <w:t xml:space="preserve"> </w:t>
-            </w:r>
-            <w:r>
-              <w:t>dew</w:t>
-            </w:r>
-            <w:r>
-              <w:t xml:space="preserve"> × </w:t>
-            </w:r>
-            <w:r>
-              <w:t>temp</w:t>
-            </w:r>
-          </w:p>
-        </w:tc>
-        <w:tc>
-          <w:tcPr>
-            <w:tcW w:w="2319" w:type="dxa"/>
-            <w:vAlign w:val="center"/>
-          </w:tcPr>
-          <w:p>
-            <w:pPr>
-              <w:jc w:val="center"/>
-            </w:pPr>
-            <w:r>
-              <w:t>Transect</w:t>
-            </w:r>
-          </w:p>
-        </w:tc>
-      </w:tr>
-      <w:tr>
-        <w:trPr>
-          <w:trHeight w:val="325"/>
-        </w:trPr>
-        <w:tc>
-          <w:tcPr>
-            <w:tcW w:w="5536" w:type="dxa"/>
-            <w:vAlign w:val="center"/>
-          </w:tcPr>
-          <w:p>
-            <w:r>
-              <w:rPr>
-                <w:rFonts w:cs="Times New Roman"/>
-              </w:rPr>
-              <w:t>λ</w:t>
-            </w:r>
-            <w:r>
-              <w:t xml:space="preserve"> ~</w:t>
-            </w:r>
-            <w:r>
-              <w:t xml:space="preserve">can + </w:t>
-            </w:r>
-            <w:r>
-              <w:t>can</w:t>
-            </w:r>
-            <w:r>
-              <w:rPr>
-                <w:vertAlign w:val="superscript"/>
-              </w:rPr>
-              <w:t>2</w:t>
-            </w:r>
-            <w:r>
-              <w:t xml:space="preserve"> </w:t>
-            </w:r>
-            <w:r>
-              <w:t xml:space="preserve">  </w:t>
-            </w:r>
-            <w:r>
-              <w:rPr>
-                <w:rFonts w:cs="Times New Roman"/>
-              </w:rPr>
-              <w:t>ϕ</w:t>
-            </w:r>
-            <w:r>
-              <w:t xml:space="preserve"> ~</w:t>
-            </w:r>
-            <w:r>
-              <w:t>time</w:t>
-            </w:r>
-            <w:r>
-              <w:t xml:space="preserve">  </w:t>
-            </w:r>
-            <w:r>
-              <w:t xml:space="preserve"> </w:t>
-            </w:r>
-            <w:r>
-              <w:rPr>
-                <w:i/>
-              </w:rPr>
-              <w:t>p</w:t>
-            </w:r>
-            <w:r>
-              <w:t xml:space="preserve"> ~</w:t>
-            </w:r>
-            <w:r>
-              <w:t>time</w:t>
-            </w:r>
-            <w:r>
-              <w:t xml:space="preserve"> </w:t>
-            </w:r>
-            <w:r>
-              <w:t>+</w:t>
-            </w:r>
-            <w:r>
-              <w:t xml:space="preserve"> </w:t>
-            </w:r>
-            <w:r>
-              <w:t>dew</w:t>
-            </w:r>
-            <w:r>
-              <w:t xml:space="preserve"> × </w:t>
-            </w:r>
-            <w:r>
-              <w:t>temp</w:t>
-            </w:r>
-          </w:p>
-        </w:tc>
-        <w:tc>
-          <w:tcPr>
-            <w:tcW w:w="2319" w:type="dxa"/>
-            <w:vAlign w:val="center"/>
-          </w:tcPr>
-          <w:p>
-            <w:pPr>
-              <w:jc w:val="center"/>
-            </w:pPr>
-            <w:r>
-              <w:t>Transect</w:t>
-            </w:r>
-          </w:p>
-        </w:tc>
-      </w:tr>
-      <w:tr>
-        <w:trPr>
-          <w:trHeight w:val="325"/>
-        </w:trPr>
-        <w:tc>
-          <w:tcPr>
-            <w:tcW w:w="5536" w:type="dxa"/>
-            <w:vAlign w:val="center"/>
-          </w:tcPr>
-          <w:p>
-            <w:r>
-              <w:rPr>
-                <w:rFonts w:cs="Times New Roman"/>
-              </w:rPr>
-              <w:t>λ</w:t>
-            </w:r>
-            <w:r>
-              <w:t xml:space="preserve"> ~</w:t>
-            </w:r>
-            <w:r>
-              <w:t>d</w:t>
-            </w:r>
-            <w:r>
-              <w:t xml:space="preserve">ensity + </w:t>
-            </w:r>
-            <w:r>
-              <w:t>d</w:t>
-            </w:r>
-            <w:r>
-              <w:t>ensity</w:t>
-            </w:r>
-            <w:r>
-              <w:rPr>
-                <w:vertAlign w:val="superscript"/>
-              </w:rPr>
-              <w:t>2</w:t>
-            </w:r>
-            <w:r>
-              <w:t xml:space="preserve">  </w:t>
-            </w:r>
-            <w:r>
-              <w:rPr>
-                <w:rFonts w:cs="Times New Roman"/>
-              </w:rPr>
-              <w:t>ϕ</w:t>
-            </w:r>
-            <w:r>
-              <w:t xml:space="preserve"> ~</w:t>
-            </w:r>
-            <w:r>
-              <w:t xml:space="preserve">time </w:t>
-            </w:r>
-            <w:r>
-              <w:t xml:space="preserve">  </w:t>
-            </w:r>
-            <w:r>
-              <w:rPr>
-                <w:i/>
-              </w:rPr>
-              <w:t>p</w:t>
-            </w:r>
-            <w:r>
-              <w:t xml:space="preserve"> ~</w:t>
-            </w:r>
-            <w:r>
-              <w:t>time</w:t>
-            </w:r>
-            <w:r>
-              <w:t xml:space="preserve"> </w:t>
-            </w:r>
-            <w:r>
-              <w:t>+</w:t>
-            </w:r>
-            <w:r>
-              <w:t xml:space="preserve"> </w:t>
-            </w:r>
-            <w:r>
-              <w:t>dew</w:t>
-            </w:r>
-            <w:r>
-              <w:t xml:space="preserve"> × </w:t>
-            </w:r>
-            <w:r>
-              <w:t>temp</w:t>
-            </w:r>
-          </w:p>
-        </w:tc>
-        <w:tc>
-          <w:tcPr>
-            <w:tcW w:w="2319" w:type="dxa"/>
-            <w:vAlign w:val="center"/>
-          </w:tcPr>
-          <w:p>
-            <w:pPr>
-              <w:jc w:val="center"/>
-            </w:pPr>
-            <w:r>
-              <w:t>Transect</w:t>
-            </w:r>
-          </w:p>
-        </w:tc>
-      </w:tr>
-      <w:tr>
-        <w:trPr>
-          <w:trHeight w:val="325"/>
-        </w:trPr>
-        <w:tc>
-          <w:tcPr>
-            <w:tcW w:w="5536" w:type="dxa"/>
-            <w:vAlign w:val="center"/>
-          </w:tcPr>
-          <w:p>
-            <w:r>
-              <w:rPr>
-                <w:rFonts w:cs="Times New Roman"/>
-              </w:rPr>
-              <w:t>λ</w:t>
-            </w:r>
-            <w:r>
-              <w:t xml:space="preserve"> ~</w:t>
-            </w:r>
-            <w:r>
-              <w:t xml:space="preserve">imp </w:t>
-            </w:r>
-            <w:r>
-              <w:t xml:space="preserve">  </w:t>
-            </w:r>
-            <w:r>
-              <w:rPr>
-                <w:i/>
-              </w:rPr>
-              <w:t>p</w:t>
-            </w:r>
-            <w:r>
-              <w:t xml:space="preserve"> ~</w:t>
-            </w:r>
-            <w:proofErr w:type="spellStart"/>
-            <w:r>
-              <w:t>dewL</w:t>
-            </w:r>
-            <w:proofErr w:type="spellEnd"/>
-          </w:p>
-        </w:tc>
-        <w:tc>
-          <w:tcPr>
-            <w:tcW w:w="2319" w:type="dxa"/>
-            <w:vAlign w:val="center"/>
-          </w:tcPr>
-          <w:p>
-            <w:pPr>
-              <w:jc w:val="center"/>
-            </w:pPr>
-            <w:r>
-              <w:t>Camera</w:t>
-            </w:r>
-          </w:p>
-        </w:tc>
-      </w:tr>
-      <w:tr>
-        <w:trPr>
-          <w:trHeight w:val="325"/>
-        </w:trPr>
-        <w:tc>
-          <w:tcPr>
-            <w:tcW w:w="5536" w:type="dxa"/>
-            <w:vAlign w:val="center"/>
-          </w:tcPr>
-          <w:p>
-            <w:r>
-              <w:rPr>
-                <w:rFonts w:cs="Times New Roman"/>
-              </w:rPr>
-              <w:t>λ</w:t>
-            </w:r>
-            <w:r>
-              <w:t xml:space="preserve"> ~</w:t>
-            </w:r>
-            <w:r>
-              <w:t>can</w:t>
-            </w:r>
-            <w:r>
-              <w:t xml:space="preserve">  </w:t>
-            </w:r>
-            <w:r>
-              <w:t xml:space="preserve"> </w:t>
-            </w:r>
-            <w:r>
-              <w:rPr>
-                <w:i/>
-              </w:rPr>
-              <w:t>p</w:t>
-            </w:r>
-            <w:r>
-              <w:t xml:space="preserve"> ~</w:t>
-            </w:r>
-            <w:proofErr w:type="spellStart"/>
-            <w:r>
-              <w:t>dewL</w:t>
-            </w:r>
-            <w:proofErr w:type="spellEnd"/>
-          </w:p>
-        </w:tc>
-        <w:tc>
-          <w:tcPr>
-            <w:tcW w:w="2319" w:type="dxa"/>
-            <w:vAlign w:val="center"/>
-          </w:tcPr>
-          <w:p>
-            <w:pPr>
-              <w:jc w:val="center"/>
-            </w:pPr>
-            <w:r>
-              <w:t>Camera</w:t>
-            </w:r>
-          </w:p>
-        </w:tc>
-      </w:tr>
-      <w:tr>
-        <w:trPr>
-          <w:trHeight w:val="325"/>
-        </w:trPr>
-        <w:tc>
-          <w:tcPr>
-            <w:tcW w:w="5536" w:type="dxa"/>
-            <w:vAlign w:val="center"/>
-          </w:tcPr>
-          <w:p>
-            <w:r>
-              <w:rPr>
-                <w:rFonts w:cs="Times New Roman"/>
-              </w:rPr>
-              <w:t>λ</w:t>
-            </w:r>
-            <w:r>
-              <w:t xml:space="preserve"> ~</w:t>
-            </w:r>
-            <w:r>
-              <w:t>density</w:t>
-            </w:r>
-            <w:r>
-              <w:t xml:space="preserve">  </w:t>
-            </w:r>
-            <w:r>
-              <w:t xml:space="preserve"> </w:t>
-            </w:r>
-            <w:r>
-              <w:rPr>
-                <w:i/>
-              </w:rPr>
-              <w:t>p</w:t>
-            </w:r>
-            <w:r>
-              <w:t xml:space="preserve"> ~</w:t>
-            </w:r>
-            <w:proofErr w:type="spellStart"/>
-            <w:r>
-              <w:t>dewL</w:t>
-            </w:r>
-            <w:proofErr w:type="spellEnd"/>
-          </w:p>
-        </w:tc>
-        <w:tc>
-          <w:tcPr>
-            <w:tcW w:w="2319" w:type="dxa"/>
-            <w:vAlign w:val="center"/>
-          </w:tcPr>
-          <w:p>
-            <w:pPr>
-              <w:jc w:val="center"/>
-            </w:pPr>
-            <w:r>
-              <w:t>Camera</w:t>
-            </w:r>
-          </w:p>
-        </w:tc>
-      </w:tr>
-      <w:tr>
-        <w:trPr>
-          <w:trHeight w:val="325"/>
-        </w:trPr>
-        <w:tc>
-          <w:tcPr>
-            <w:tcW w:w="5536" w:type="dxa"/>
-            <w:vAlign w:val="center"/>
-          </w:tcPr>
-          <w:p>
-            <w:r>
-              <w:rPr>
-                <w:rFonts w:cs="Times New Roman"/>
-              </w:rPr>
-              <w:t>λ</w:t>
-            </w:r>
-            <w:r>
-              <w:t xml:space="preserve"> ~</w:t>
-            </w:r>
-            <w:r>
-              <w:t xml:space="preserve">imp + </w:t>
-            </w:r>
-            <w:r>
-              <w:t>imp</w:t>
-            </w:r>
-            <w:r>
-              <w:rPr>
-                <w:vertAlign w:val="superscript"/>
-              </w:rPr>
-              <w:t>2</w:t>
-            </w:r>
-            <w:r>
-              <w:t xml:space="preserve"> </w:t>
-            </w:r>
-            <w:r>
-              <w:t xml:space="preserve">  </w:t>
-            </w:r>
-            <w:r>
-              <w:rPr>
-                <w:i/>
-              </w:rPr>
-              <w:t>p</w:t>
-            </w:r>
-            <w:r>
-              <w:t xml:space="preserve"> ~</w:t>
-            </w:r>
-            <w:proofErr w:type="spellStart"/>
-            <w:r>
-              <w:t>dewL</w:t>
-            </w:r>
-            <w:proofErr w:type="spellEnd"/>
-          </w:p>
-        </w:tc>
-        <w:tc>
-          <w:tcPr>
-            <w:tcW w:w="2319" w:type="dxa"/>
-            <w:vAlign w:val="center"/>
-          </w:tcPr>
-          <w:p>
-            <w:pPr>
-              <w:jc w:val="center"/>
-            </w:pPr>
-            <w:r>
-              <w:t>Camera</w:t>
-            </w:r>
-          </w:p>
-        </w:tc>
-      </w:tr>
-      <w:tr>
-        <w:trPr>
-          <w:trHeight w:val="325"/>
-        </w:trPr>
-        <w:tc>
-          <w:tcPr>
-            <w:tcW w:w="5536" w:type="dxa"/>
-            <w:vAlign w:val="center"/>
-          </w:tcPr>
-          <w:p>
-            <w:r>
-              <w:rPr>
-                <w:rFonts w:cs="Times New Roman"/>
-              </w:rPr>
-              <w:t>λ</w:t>
-            </w:r>
-            <w:r>
-              <w:t xml:space="preserve"> ~</w:t>
-            </w:r>
-            <w:r>
-              <w:t xml:space="preserve">can + </w:t>
-            </w:r>
-            <w:r>
-              <w:t>can</w:t>
-            </w:r>
-            <w:r>
-              <w:rPr>
-                <w:vertAlign w:val="superscript"/>
-              </w:rPr>
-              <w:t>2</w:t>
-            </w:r>
-            <w:r>
-              <w:t xml:space="preserve"> </w:t>
-            </w:r>
-            <w:r>
-              <w:t xml:space="preserve">  </w:t>
-            </w:r>
-            <w:r>
-              <w:rPr>
-                <w:i/>
-              </w:rPr>
-              <w:t>p</w:t>
-            </w:r>
-            <w:r>
-              <w:t xml:space="preserve"> ~</w:t>
-            </w:r>
-            <w:proofErr w:type="spellStart"/>
-            <w:r>
-              <w:t>dewL</w:t>
-            </w:r>
-            <w:proofErr w:type="spellEnd"/>
-          </w:p>
-        </w:tc>
-        <w:tc>
-          <w:tcPr>
-            <w:tcW w:w="2319" w:type="dxa"/>
-            <w:vAlign w:val="center"/>
-          </w:tcPr>
-          <w:p>
-            <w:pPr>
-              <w:jc w:val="center"/>
-            </w:pPr>
-            <w:r>
-              <w:t>Camera</w:t>
-            </w:r>
-          </w:p>
-        </w:tc>
-      </w:tr>
-      <w:tr>
-        <w:trPr>
-          <w:trHeight w:val="325"/>
-        </w:trPr>
-        <w:tc>
-          <w:tcPr>
-            <w:tcW w:w="5536" w:type="dxa"/>
-            <w:vAlign w:val="center"/>
-          </w:tcPr>
-          <w:p>
-            <w:r>
-              <w:rPr>
-                <w:rFonts w:cs="Times New Roman"/>
-              </w:rPr>
-              <w:t>λ</w:t>
-            </w:r>
-            <w:r>
-              <w:t xml:space="preserve"> ~</w:t>
-            </w:r>
-            <w:r>
-              <w:t>d</w:t>
-            </w:r>
-            <w:r>
-              <w:t xml:space="preserve">ensity + </w:t>
-            </w:r>
-            <w:r>
-              <w:t>hDensity</w:t>
-            </w:r>
-            <w:r>
-              <w:rPr>
-                <w:vertAlign w:val="superscript"/>
-              </w:rPr>
-              <w:t>2</w:t>
-            </w:r>
-            <w:r>
-              <w:t xml:space="preserve"> </w:t>
-            </w:r>
-            <w:r>
-              <w:t xml:space="preserve">  </w:t>
-            </w:r>
-            <w:r>
-              <w:rPr>
-                <w:i/>
-              </w:rPr>
-              <w:t>p</w:t>
-            </w:r>
-            <w:r>
-              <w:t xml:space="preserve"> ~</w:t>
-            </w:r>
-            <w:proofErr w:type="spellStart"/>
-            <w:r>
-              <w:t>dewL</w:t>
-            </w:r>
-            <w:proofErr w:type="spellEnd"/>
-          </w:p>
-        </w:tc>
-        <w:tc>
-          <w:tcPr>
-            <w:tcW w:w="2319" w:type="dxa"/>
-            <w:vAlign w:val="center"/>
-          </w:tcPr>
-          <w:p>
-            <w:pPr>
-              <w:jc w:val="center"/>
-            </w:pPr>
-            <w:r>
-              <w:t>Camera</w:t>
-            </w:r>
-          </w:p>
-        </w:tc>
-      </w:tr>
-    </w:tbl>
-    <w:p>
-      <w:pPr>
-        <w:spacing w:line="480" w:lineRule="auto"/>
-      </w:pPr>
-    </w:p>
-    <w:p>
-      <w:pPr>
-        <w:spacing w:line="480" w:lineRule="auto"/>
-      </w:pPr>
-    </w:p>
-    <w:p>
-      <w:pPr>
-        <w:spacing w:line="480" w:lineRule="auto"/>
       </w:pPr>
     </w:p>
     <w:p/>
@@ -3624,11 +2369,6 @@
     <w:p/>
     <w:p/>
     <w:p/>
-    <w:p/>
-    <w:p/>
-    <w:p/>
-    <w:p/>
-    <w:p/>
     <w:p>
       <w:pPr>
         <w:pStyle w:val="EndNoteBibliography"/>
@@ -3659,7 +2399,6 @@
         <w:pStyle w:val="EndNoteBibliography"/>
       </w:pPr>
       <w:r>
-        <w:lastRenderedPageBreak/>
         <w:t>Burnham, K.P., Anderson, D.R., 2003. Model selection and multimodel inference: a practical information-theoretic approach. Springer Science &amp; Business Media.</w:t>
       </w:r>
     </w:p>
@@ -3708,6 +2447,22 @@
         <w:pStyle w:val="EndNoteBibliography"/>
       </w:pPr>
       <w:r>
+        <w:t>Jones, E., Coman, B., 1982. Ecology of the Feral Cat, Felis catus (L.), in Souht-Eastern Australia III.* Home Ranges and Population Ecology in Semiarid North-West Victoria. Wildlife Research 9, 409-420.</w:t>
+      </w:r>
+    </w:p>
+    <w:p>
+      <w:pPr>
+        <w:pStyle w:val="EndNoteBibliography"/>
+      </w:pPr>
+      <w:r>
+        <w:t>Konecny, M.J., 1987. Home range and activity patterns of feral house cats in the Galapagos Islands. Oikos, 17-23.</w:t>
+      </w:r>
+    </w:p>
+    <w:p>
+      <w:pPr>
+        <w:pStyle w:val="EndNoteBibliography"/>
+      </w:pPr>
+      <w:r>
         <w:t>Royle, J.A., 2004. N‐mixture models for estimating population size from spatially replicated counts. Biometrics 60, 108-115.</w:t>
       </w:r>
     </w:p>
@@ -3717,6 +2472,14 @@
       </w:pPr>
       <w:r>
         <w:t>Team, R.C., 2014. R: A language and environment for statistical computing. R Foundation for Statistical Computing, Vienna, Austria. 2013.</w:t>
+      </w:r>
+    </w:p>
+    <w:p>
+      <w:pPr>
+        <w:pStyle w:val="EndNoteBibliography"/>
+      </w:pPr>
+      <w:r>
+        <w:t>Vickery, W., Bider, J., 1981. The influence of weather on rodent activity. Journal of Mammalogy 62, 140-145.</w:t>
       </w:r>
     </w:p>
     <w:p>

</xml_diff>